<commit_message>
seventh week second day
</commit_message>
<xml_diff>
--- a/17062019kaungpyaesonetun.docx
+++ b/17062019kaungpyaesonetun.docx
@@ -50,25 +50,7 @@
           <w:sz w:val="24"/>
           <w:szCs w:val="24"/>
         </w:rPr>
-        <w:t xml:space="preserve">The purpose of this form is to maintain a brief memo of student’s progress and supervisor reviews. The supervisor who monitors the student's performance during this period should fill out the form and mail this form to the UCSY supervisor or place it in a sealed </w:t>
-      </w:r>
-      <w:proofErr w:type="spellStart"/>
-      <w:r>
-        <w:rPr>
-          <w:rFonts w:ascii="Arial" w:hAnsi="Arial" w:cs="Arial"/>
-          <w:sz w:val="24"/>
-          <w:szCs w:val="24"/>
-        </w:rPr>
-        <w:t>enveloped</w:t>
-      </w:r>
-      <w:proofErr w:type="spellEnd"/>
-      <w:r>
-        <w:rPr>
-          <w:rFonts w:ascii="Arial" w:hAnsi="Arial" w:cs="Arial"/>
-          <w:sz w:val="24"/>
-          <w:szCs w:val="24"/>
-        </w:rPr>
-        <w:t xml:space="preserve"> and give it to the student to bring it back to the UCSY.   </w:t>
+        <w:t xml:space="preserve">The purpose of this form is to maintain a brief memo of student’s progress and supervisor reviews. The supervisor who monitors the student's performance during this period should fill out the form and mail this form to the UCSY supervisor or place it in a sealed enveloped and give it to the student to bring it back to the UCSY.   </w:t>
       </w:r>
     </w:p>
     <w:p>
@@ -97,23 +79,13 @@
         </w:rPr>
         <w:t xml:space="preserve">Company/Organization Name:  </w:t>
       </w:r>
-      <w:proofErr w:type="spellStart"/>
-      <w:r>
-        <w:rPr>
-          <w:rFonts w:ascii="Arial" w:hAnsi="Arial" w:cs="Arial"/>
-          <w:sz w:val="24"/>
-          <w:szCs w:val="24"/>
-        </w:rPr>
-        <w:t>BizLeap</w:t>
-      </w:r>
-      <w:proofErr w:type="spellEnd"/>
-      <w:r>
-        <w:rPr>
-          <w:rFonts w:ascii="Arial" w:hAnsi="Arial" w:cs="Arial"/>
-          <w:sz w:val="24"/>
-          <w:szCs w:val="24"/>
-        </w:rPr>
-        <w:t xml:space="preserve"> Technology</w:t>
+      <w:r>
+        <w:rPr>
+          <w:rFonts w:ascii="Arial" w:hAnsi="Arial" w:cs="Arial"/>
+          <w:sz w:val="24"/>
+          <w:szCs w:val="24"/>
+        </w:rPr>
+        <w:t>BizLeap Technology</w:t>
       </w:r>
     </w:p>
     <w:p>
@@ -147,72 +119,8 @@
           <w:sz w:val="24"/>
           <w:szCs w:val="24"/>
         </w:rPr>
-        <w:t xml:space="preserve">Mg </w:t>
-      </w:r>
-      <w:proofErr w:type="spellStart"/>
-      <w:r>
-        <w:rPr>
-          <w:rFonts w:ascii="Arial" w:hAnsi="Arial" w:cs="Arial"/>
-          <w:sz w:val="24"/>
-          <w:szCs w:val="24"/>
-        </w:rPr>
-        <w:t>Kaung</w:t>
-      </w:r>
-      <w:proofErr w:type="spellEnd"/>
-      <w:r>
-        <w:rPr>
-          <w:rFonts w:ascii="Arial" w:hAnsi="Arial" w:cs="Arial"/>
-          <w:sz w:val="24"/>
-          <w:szCs w:val="24"/>
-        </w:rPr>
-        <w:t xml:space="preserve"> </w:t>
-      </w:r>
-      <w:proofErr w:type="spellStart"/>
-      <w:r>
-        <w:rPr>
-          <w:rFonts w:ascii="Arial" w:hAnsi="Arial" w:cs="Arial"/>
-          <w:sz w:val="24"/>
-          <w:szCs w:val="24"/>
-        </w:rPr>
-        <w:t>Pyae</w:t>
-      </w:r>
-      <w:proofErr w:type="spellEnd"/>
-      <w:r>
-        <w:rPr>
-          <w:rFonts w:ascii="Arial" w:hAnsi="Arial" w:cs="Arial"/>
-          <w:sz w:val="24"/>
-          <w:szCs w:val="24"/>
-        </w:rPr>
-        <w:t xml:space="preserve"> </w:t>
-      </w:r>
-      <w:proofErr w:type="spellStart"/>
-      <w:r>
-        <w:rPr>
-          <w:rFonts w:ascii="Arial" w:hAnsi="Arial" w:cs="Arial"/>
-          <w:sz w:val="24"/>
-          <w:szCs w:val="24"/>
-        </w:rPr>
-        <w:t>Sone</w:t>
-      </w:r>
-      <w:proofErr w:type="spellEnd"/>
-      <w:r>
-        <w:rPr>
-          <w:rFonts w:ascii="Arial" w:hAnsi="Arial" w:cs="Arial"/>
-          <w:sz w:val="24"/>
-          <w:szCs w:val="24"/>
-        </w:rPr>
-        <w:t xml:space="preserve"> </w:t>
-      </w:r>
-      <w:proofErr w:type="spellStart"/>
-      <w:r>
-        <w:rPr>
-          <w:rFonts w:ascii="Arial" w:hAnsi="Arial" w:cs="Arial"/>
-          <w:sz w:val="24"/>
-          <w:szCs w:val="24"/>
-        </w:rPr>
-        <w:t>Tun</w:t>
-      </w:r>
-      <w:proofErr w:type="spellEnd"/>
+        <w:t>Mg Kaung Pyae Sone Tun</w:t>
+      </w:r>
       <w:r>
         <w:rPr>
           <w:rFonts w:ascii="Arial" w:hAnsi="Arial" w:cs="Arial"/>
@@ -649,8 +557,6 @@
               </w:rPr>
               <w:t>Error Handling</w:t>
             </w:r>
-            <w:bookmarkStart w:id="0" w:name="_GoBack"/>
-            <w:bookmarkEnd w:id="0"/>
             <w:r>
               <w:rPr>
                 <w:rFonts w:ascii="Arial" w:hAnsi="Arial" w:cs="Arial"/>
@@ -757,6 +663,14 @@
                 <w:bCs/>
               </w:rPr>
             </w:pPr>
+            <w:r>
+              <w:rPr>
+                <w:rFonts w:ascii="Arial" w:hAnsi="Arial" w:cs="Arial"/>
+                <w:b/>
+                <w:bCs/>
+              </w:rPr>
+              <w:t>18.6.2019</w:t>
+            </w:r>
           </w:p>
         </w:tc>
         <w:tc>
@@ -771,6 +685,48 @@
                 <w:bCs/>
               </w:rPr>
             </w:pPr>
+            <w:r>
+              <w:rPr>
+                <w:rFonts w:ascii="Arial" w:hAnsi="Arial" w:cs="Arial"/>
+                <w:b/>
+                <w:bCs/>
+              </w:rPr>
+              <w:t>1.Java Assignment (Saver )</w:t>
+            </w:r>
+          </w:p>
+          <w:p>
+            <w:pPr>
+              <w:rPr>
+                <w:rFonts w:ascii="Arial" w:hAnsi="Arial" w:cs="Arial"/>
+                <w:b/>
+                <w:bCs/>
+              </w:rPr>
+            </w:pPr>
+            <w:r>
+              <w:rPr>
+                <w:rFonts w:ascii="Arial" w:hAnsi="Arial" w:cs="Arial"/>
+                <w:b/>
+                <w:bCs/>
+              </w:rPr>
+              <w:t>2.Code Review</w:t>
+            </w:r>
+          </w:p>
+          <w:p>
+            <w:pPr>
+              <w:rPr>
+                <w:rFonts w:ascii="Arial" w:hAnsi="Arial" w:cs="Arial"/>
+                <w:b/>
+                <w:bCs/>
+              </w:rPr>
+            </w:pPr>
+            <w:r>
+              <w:rPr>
+                <w:rFonts w:ascii="Arial" w:hAnsi="Arial" w:cs="Arial"/>
+                <w:b/>
+                <w:bCs/>
+              </w:rPr>
+              <w:t>3.Logger Configuration</w:t>
+            </w:r>
           </w:p>
         </w:tc>
         <w:tc>
@@ -786,6 +742,16 @@
                 <w:bCs/>
               </w:rPr>
             </w:pPr>
+            <w:r>
+              <w:rPr>
+                <w:rFonts w:ascii="Arial" w:hAnsi="Arial" w:cs="Arial"/>
+                <w:b/>
+                <w:bCs/>
+              </w:rPr>
+              <w:t>Done</w:t>
+            </w:r>
+            <w:bookmarkStart w:id="0" w:name="_GoBack"/>
+            <w:bookmarkEnd w:id="0"/>
           </w:p>
         </w:tc>
         <w:tc>
@@ -1876,7 +1842,7 @@
   <a:extraClrSchemeLst/>
   <a:extLst>
     <a:ext uri="{05A4C25C-085E-4340-85A3-A5531E510DB2}">
-      <thm15:themeFamily xmlns="" xmlns:thm15="http://schemas.microsoft.com/office/thememl/2012/main" name="Office Theme" id="{62F939B6-93AF-4DB8-9C6B-D6C7DFDC589F}" vid="{4A3C46E8-61CC-4603-A589-7422A47A8E4A}"/>
+      <thm15:themeFamily xmlns:thm15="http://schemas.microsoft.com/office/thememl/2012/main" xmlns="" name="Office Theme" id="{62F939B6-93AF-4DB8-9C6B-D6C7DFDC589F}" vid="{4A3C46E8-61CC-4603-A589-7422A47A8E4A}"/>
     </a:ext>
   </a:extLst>
 </a:theme>
@@ -1887,7 +1853,7 @@
 </file>
 
 <file path=customXml/itemProps1.xml><?xml version="1.0" encoding="utf-8"?>
-<ds:datastoreItem xmlns:ds="http://schemas.openxmlformats.org/officeDocument/2006/customXml" ds:itemID="{51EB4442-D5EC-43DE-A1DE-CAF6B8FA0172}">
+<ds:datastoreItem xmlns:ds="http://schemas.openxmlformats.org/officeDocument/2006/customXml" ds:itemID="{50841D01-4858-4790-BB73-0BDD21973AC2}">
   <ds:schemaRefs>
     <ds:schemaRef ds:uri="http://schemas.openxmlformats.org/officeDocument/2006/bibliography"/>
   </ds:schemaRefs>

</xml_diff>